<commit_message>
Update the Professional contribution
Do what in thesis?
</commit_message>
<xml_diff>
--- a/tong_hop_gop_y_cua_thay_co.docx
+++ b/tong_hop_gop_y_cua_thay_co.docx
@@ -329,19 +329,108 @@
     </w:p>
     <w:p>
       <w:pPr>
-        <w:pStyle w:val="ListParagraph"/>
-        <w:numPr>
-          <w:ilvl w:val="0"/>
-          <w:numId w:val="3"/>
-        </w:numPr>
-        <w:rPr>
-          <w:rFonts w:ascii="Times New Roman" w:hAnsi="Times New Roman" w:cs="Times New Roman"/>
-          <w:sz w:val="26"/>
-          <w:szCs w:val="26"/>
-        </w:rPr>
-      </w:pPr>
+        <w:rPr>
+          <w:rFonts w:ascii="Times New Roman" w:hAnsi="Times New Roman" w:cs="Times New Roman"/>
+          <w:sz w:val="26"/>
+          <w:szCs w:val="26"/>
+        </w:rPr>
+      </w:pPr>
+    </w:p>
+    <w:p>
+      <w:pPr>
+        <w:rPr>
+          <w:rFonts w:ascii="Times New Roman" w:hAnsi="Times New Roman" w:cs="Times New Roman"/>
+          <w:sz w:val="26"/>
+          <w:szCs w:val="26"/>
+        </w:rPr>
+      </w:pPr>
+    </w:p>
+    <w:p>
+      <w:pPr>
+        <w:rPr>
+          <w:rFonts w:ascii="Times New Roman" w:hAnsi="Times New Roman" w:cs="Times New Roman"/>
+          <w:sz w:val="26"/>
+          <w:szCs w:val="26"/>
+        </w:rPr>
+      </w:pPr>
+      <w:r>
+        <w:rPr>
+          <w:rFonts w:ascii="Times New Roman" w:hAnsi="Times New Roman" w:cs="Times New Roman"/>
+          <w:sz w:val="26"/>
+          <w:szCs w:val="26"/>
+        </w:rPr>
+        <w:t>What the thesis do:</w:t>
+      </w:r>
       <w:bookmarkStart w:id="0" w:name="_GoBack"/>
       <w:bookmarkEnd w:id="0"/>
+    </w:p>
+    <w:p>
+      <w:pPr>
+        <w:rPr>
+          <w:rFonts w:ascii="Times New Roman" w:hAnsi="Times New Roman" w:cs="Times New Roman"/>
+          <w:sz w:val="26"/>
+          <w:szCs w:val="26"/>
+        </w:rPr>
+      </w:pPr>
+      <w:r>
+        <w:rPr>
+          <w:rFonts w:ascii="Times New Roman" w:hAnsi="Times New Roman" w:cs="Times New Roman"/>
+          <w:sz w:val="26"/>
+          <w:szCs w:val="26"/>
+        </w:rPr>
+        <w:t>Build a train dataset. Then, recognizing emotion.</w:t>
+      </w:r>
+    </w:p>
+    <w:p>
+      <w:pPr>
+        <w:rPr>
+          <w:rFonts w:ascii="Times New Roman" w:hAnsi="Times New Roman" w:cs="Times New Roman"/>
+          <w:sz w:val="26"/>
+          <w:szCs w:val="26"/>
+        </w:rPr>
+      </w:pPr>
+      <w:r>
+        <w:rPr>
+          <w:rFonts w:ascii="Times New Roman" w:hAnsi="Times New Roman" w:cs="Times New Roman"/>
+          <w:sz w:val="26"/>
+          <w:szCs w:val="26"/>
+        </w:rPr>
+        <w:t>ANN or SVM?</w:t>
+      </w:r>
+    </w:p>
+    <w:p>
+      <w:pPr>
+        <w:rPr>
+          <w:rFonts w:ascii="Times New Roman" w:hAnsi="Times New Roman" w:cs="Times New Roman"/>
+          <w:sz w:val="26"/>
+          <w:szCs w:val="26"/>
+        </w:rPr>
+      </w:pPr>
+      <w:r>
+        <w:rPr>
+          <w:rFonts w:ascii="Times New Roman" w:hAnsi="Times New Roman" w:cs="Times New Roman"/>
+          <w:sz w:val="26"/>
+          <w:szCs w:val="26"/>
+        </w:rPr>
+        <w:t>ASM or AAM?</w:t>
+      </w:r>
+    </w:p>
+    <w:p>
+      <w:pPr>
+        <w:rPr>
+          <w:rFonts w:ascii="Times New Roman" w:hAnsi="Times New Roman" w:cs="Times New Roman"/>
+          <w:sz w:val="26"/>
+          <w:szCs w:val="26"/>
+        </w:rPr>
+      </w:pPr>
+      <w:r>
+        <w:rPr>
+          <w:rFonts w:ascii="Times New Roman" w:hAnsi="Times New Roman" w:cs="Times New Roman"/>
+          <w:sz w:val="26"/>
+          <w:szCs w:val="26"/>
+        </w:rPr>
+        <w:t>Run each technique =&gt; Compare the results =&gt; Choose one fitss</w:t>
+      </w:r>
     </w:p>
     <w:sectPr>
       <w:headerReference w:type="default" r:id="rId8"/>

</xml_diff>